<commit_message>
spellingsfout uit verslag gehaald
</commit_message>
<xml_diff>
--- a/Verslag_vergadering_1.docx
+++ b/Verslag_vergadering_1.docx
@@ -4,7 +4,7 @@
   <w:body>
     <w:p>
       <w:pPr>
-        <w:pStyle w:val="Titel"/>
+        <w:pStyle w:val="Title"/>
         <w:jc w:val="center"/>
       </w:pPr>
       <w:r>
@@ -13,7 +13,7 @@
     </w:p>
     <w:p>
       <w:pPr>
-        <w:pStyle w:val="Ondertitel"/>
+        <w:pStyle w:val="Subtitle"/>
         <w:jc w:val="center"/>
       </w:pPr>
       <w:r>
@@ -34,23 +34,7 @@
           <w:b/>
           <w:bCs/>
         </w:rPr>
-        <w:t xml:space="preserve">Aanwezigen: Pjotr </w:t>
-      </w:r>
-      <w:proofErr w:type="spellStart"/>
-      <w:r>
-        <w:rPr>
-          <w:b/>
-          <w:bCs/>
-        </w:rPr>
-        <w:t>Brunain</w:t>
-      </w:r>
-      <w:proofErr w:type="spellEnd"/>
-      <w:r>
-        <w:rPr>
-          <w:b/>
-          <w:bCs/>
-        </w:rPr>
-        <w:t>, Luca Vandeweghe, Jonas Van Kerkhove, Evert-Jan Jacobs, Thibe Provost.</w:t>
+        <w:t>Aanwezigen: Pjotr Brunain, Luca Vandeweghe, Jonas Van Kerkhove, Evert-Jan Jacobs, Thibe Provost.</w:t>
       </w:r>
     </w:p>
     <w:p>
@@ -70,7 +54,7 @@
     </w:p>
     <w:p>
       <w:pPr>
-        <w:pStyle w:val="Lijstalinea"/>
+        <w:pStyle w:val="ListParagraph"/>
         <w:numPr>
           <w:ilvl w:val="0"/>
           <w:numId w:val="4"/>
@@ -95,19 +79,11 @@
     </w:p>
     <w:p>
       <w:pPr>
-        <w:pStyle w:val="Lijstalinea"/>
+        <w:pStyle w:val="ListParagraph"/>
         <w:ind w:left="0"/>
       </w:pPr>
       <w:r>
-        <w:t xml:space="preserve">We hebben ter voorbereiding op deze vergaderingen een </w:t>
-      </w:r>
-      <w:proofErr w:type="spellStart"/>
-      <w:r>
-        <w:t>subgroup</w:t>
-      </w:r>
-      <w:proofErr w:type="spellEnd"/>
-      <w:r>
-        <w:t xml:space="preserve"> op gitlab</w:t>
+        <w:t>We hebben ter voorbereiding op deze vergaderingen een subgroup op gitlab</w:t>
       </w:r>
       <w:r>
         <w:t>.com</w:t>
@@ -118,7 +94,7 @@
     </w:p>
     <w:p>
       <w:pPr>
-        <w:pStyle w:val="Lijstalinea"/>
+        <w:pStyle w:val="ListParagraph"/>
         <w:ind w:left="0"/>
       </w:pPr>
       <w:r>
@@ -127,13 +103,13 @@
     </w:p>
     <w:p>
       <w:pPr>
-        <w:pStyle w:val="Lijstalinea"/>
+        <w:pStyle w:val="ListParagraph"/>
         <w:ind w:left="0"/>
       </w:pPr>
     </w:p>
     <w:p>
       <w:pPr>
-        <w:pStyle w:val="Lijstalinea"/>
+        <w:pStyle w:val="ListParagraph"/>
         <w:numPr>
           <w:ilvl w:val="0"/>
           <w:numId w:val="4"/>
@@ -158,7 +134,7 @@
     </w:p>
     <w:p>
       <w:pPr>
-        <w:pStyle w:val="Lijstalinea"/>
+        <w:pStyle w:val="ListParagraph"/>
         <w:ind w:left="0"/>
       </w:pPr>
       <w:r>
@@ -173,13 +149,13 @@
     </w:p>
     <w:p>
       <w:pPr>
-        <w:pStyle w:val="Lijstalinea"/>
+        <w:pStyle w:val="ListParagraph"/>
         <w:ind w:left="0"/>
       </w:pPr>
     </w:p>
     <w:p>
       <w:pPr>
-        <w:pStyle w:val="Lijstalinea"/>
+        <w:pStyle w:val="ListParagraph"/>
         <w:numPr>
           <w:ilvl w:val="0"/>
           <w:numId w:val="4"/>
@@ -204,7 +180,7 @@
     </w:p>
     <w:p>
       <w:pPr>
-        <w:pStyle w:val="Lijstalinea"/>
+        <w:pStyle w:val="ListParagraph"/>
         <w:numPr>
           <w:ilvl w:val="0"/>
           <w:numId w:val="6"/>
@@ -216,7 +192,7 @@
     </w:p>
     <w:p>
       <w:pPr>
-        <w:pStyle w:val="Lijstalinea"/>
+        <w:pStyle w:val="ListParagraph"/>
         <w:numPr>
           <w:ilvl w:val="0"/>
           <w:numId w:val="6"/>
@@ -228,7 +204,7 @@
     </w:p>
     <w:p>
       <w:pPr>
-        <w:pStyle w:val="Lijstalinea"/>
+        <w:pStyle w:val="ListParagraph"/>
         <w:numPr>
           <w:ilvl w:val="0"/>
           <w:numId w:val="6"/>
@@ -243,7 +219,7 @@
     </w:p>
     <w:p>
       <w:pPr>
-        <w:pStyle w:val="Lijstalinea"/>
+        <w:pStyle w:val="ListParagraph"/>
         <w:numPr>
           <w:ilvl w:val="0"/>
           <w:numId w:val="6"/>
@@ -264,7 +240,7 @@
     </w:p>
     <w:p>
       <w:pPr>
-        <w:pStyle w:val="Lijstalinea"/>
+        <w:pStyle w:val="ListParagraph"/>
         <w:numPr>
           <w:ilvl w:val="0"/>
           <w:numId w:val="6"/>
@@ -279,7 +255,7 @@
     </w:p>
     <w:p>
       <w:pPr>
-        <w:pStyle w:val="Lijstalinea"/>
+        <w:pStyle w:val="ListParagraph"/>
         <w:numPr>
           <w:ilvl w:val="0"/>
           <w:numId w:val="6"/>
@@ -294,7 +270,7 @@
     </w:p>
     <w:p>
       <w:pPr>
-        <w:pStyle w:val="Lijstalinea"/>
+        <w:pStyle w:val="ListParagraph"/>
         <w:numPr>
           <w:ilvl w:val="0"/>
           <w:numId w:val="6"/>
@@ -306,7 +282,7 @@
     </w:p>
     <w:p>
       <w:pPr>
-        <w:pStyle w:val="Lijstalinea"/>
+        <w:pStyle w:val="ListParagraph"/>
         <w:numPr>
           <w:ilvl w:val="0"/>
           <w:numId w:val="6"/>
@@ -318,12 +294,12 @@
     </w:p>
     <w:p>
       <w:pPr>
-        <w:pStyle w:val="Lijstalinea"/>
-      </w:pPr>
-    </w:p>
-    <w:p>
-      <w:pPr>
-        <w:pStyle w:val="Lijstalinea"/>
+        <w:pStyle w:val="ListParagraph"/>
+      </w:pPr>
+    </w:p>
+    <w:p>
+      <w:pPr>
+        <w:pStyle w:val="ListParagraph"/>
         <w:numPr>
           <w:ilvl w:val="0"/>
           <w:numId w:val="4"/>
@@ -357,7 +333,7 @@
     </w:p>
     <w:p>
       <w:pPr>
-        <w:pStyle w:val="Lijstalinea"/>
+        <w:pStyle w:val="ListParagraph"/>
         <w:numPr>
           <w:ilvl w:val="0"/>
           <w:numId w:val="10"/>
@@ -369,7 +345,7 @@
     </w:p>
     <w:p>
       <w:pPr>
-        <w:pStyle w:val="Lijstalinea"/>
+        <w:pStyle w:val="ListParagraph"/>
         <w:numPr>
           <w:ilvl w:val="0"/>
           <w:numId w:val="10"/>
@@ -381,22 +357,19 @@
     </w:p>
     <w:p>
       <w:pPr>
-        <w:pStyle w:val="Lijstalinea"/>
+        <w:pStyle w:val="ListParagraph"/>
         <w:numPr>
           <w:ilvl w:val="0"/>
           <w:numId w:val="10"/>
         </w:numPr>
       </w:pPr>
       <w:r>
-        <w:t>Brainstormen over front-end</w:t>
-      </w:r>
-      <w:r>
-        <w:t>.</w:t>
-      </w:r>
-    </w:p>
-    <w:p>
-      <w:pPr>
-        <w:pStyle w:val="Lijstalinea"/>
+        <w:t>Brainstormen over front-end.</w:t>
+      </w:r>
+    </w:p>
+    <w:p>
+      <w:pPr>
+        <w:pStyle w:val="ListParagraph"/>
         <w:numPr>
           <w:ilvl w:val="0"/>
           <w:numId w:val="10"/>
@@ -408,7 +381,7 @@
     </w:p>
     <w:p>
       <w:pPr>
-        <w:pStyle w:val="Lijstalinea"/>
+        <w:pStyle w:val="ListParagraph"/>
         <w:numPr>
           <w:ilvl w:val="0"/>
           <w:numId w:val="10"/>
@@ -420,12 +393,12 @@
     </w:p>
     <w:p>
       <w:pPr>
-        <w:pStyle w:val="Lijstalinea"/>
-      </w:pPr>
-    </w:p>
-    <w:p>
-      <w:pPr>
-        <w:pStyle w:val="Lijstalinea"/>
+        <w:pStyle w:val="ListParagraph"/>
+      </w:pPr>
+    </w:p>
+    <w:p>
+      <w:pPr>
+        <w:pStyle w:val="ListParagraph"/>
         <w:numPr>
           <w:ilvl w:val="0"/>
           <w:numId w:val="4"/>
@@ -450,7 +423,7 @@
     </w:p>
     <w:p>
       <w:pPr>
-        <w:pStyle w:val="Lijstalinea"/>
+        <w:pStyle w:val="ListParagraph"/>
         <w:numPr>
           <w:ilvl w:val="0"/>
           <w:numId w:val="7"/>
@@ -465,7 +438,7 @@
     </w:p>
     <w:p>
       <w:pPr>
-        <w:pStyle w:val="Lijstalinea"/>
+        <w:pStyle w:val="ListParagraph"/>
         <w:numPr>
           <w:ilvl w:val="0"/>
           <w:numId w:val="7"/>
@@ -477,14 +450,17 @@
     </w:p>
     <w:p>
       <w:pPr>
-        <w:pStyle w:val="Lijstalinea"/>
+        <w:pStyle w:val="ListParagraph"/>
         <w:numPr>
           <w:ilvl w:val="0"/>
           <w:numId w:val="7"/>
         </w:numPr>
       </w:pPr>
       <w:r>
-        <w:t>Maak al een voorbereiden verslag zodat jullie weten wat jullie tijdens de meeting willen tonnen .</w:t>
+        <w:t xml:space="preserve">Maak al een voorbereiden verslag zodat jullie weten wat jullie tijdens de meeting willen </w:t>
+      </w:r>
+      <w:r>
+        <w:t>tonen.</w:t>
       </w:r>
     </w:p>
     <w:sectPr>
@@ -1959,15 +1935,15 @@
     <w:lsdException w:name="Unresolved Mention" w:semiHidden="1" w:unhideWhenUsed="1"/>
     <w:lsdException w:name="Smart Link" w:semiHidden="1" w:unhideWhenUsed="1"/>
   </w:latentStyles>
-  <w:style w:type="paragraph" w:default="1" w:styleId="Standaard">
+  <w:style w:type="paragraph" w:default="1" w:styleId="Normal">
     <w:name w:val="Normal"/>
     <w:qFormat/>
   </w:style>
-  <w:style w:type="paragraph" w:styleId="Kop1">
+  <w:style w:type="paragraph" w:styleId="Heading1">
     <w:name w:val="heading 1"/>
-    <w:basedOn w:val="Standaard"/>
-    <w:next w:val="Standaard"/>
-    <w:link w:val="Kop1Char"/>
+    <w:basedOn w:val="Normal"/>
+    <w:next w:val="Normal"/>
+    <w:link w:val="Heading1Char"/>
     <w:uiPriority w:val="9"/>
     <w:qFormat/>
     <w:rsid w:val="00E0680E"/>
@@ -1984,11 +1960,11 @@
       <w:szCs w:val="40"/>
     </w:rPr>
   </w:style>
-  <w:style w:type="paragraph" w:styleId="Kop2">
+  <w:style w:type="paragraph" w:styleId="Heading2">
     <w:name w:val="heading 2"/>
-    <w:basedOn w:val="Standaard"/>
-    <w:next w:val="Standaard"/>
-    <w:link w:val="Kop2Char"/>
+    <w:basedOn w:val="Normal"/>
+    <w:next w:val="Normal"/>
+    <w:link w:val="Heading2Char"/>
     <w:uiPriority w:val="9"/>
     <w:semiHidden/>
     <w:unhideWhenUsed/>
@@ -2007,11 +1983,11 @@
       <w:szCs w:val="32"/>
     </w:rPr>
   </w:style>
-  <w:style w:type="paragraph" w:styleId="Kop3">
+  <w:style w:type="paragraph" w:styleId="Heading3">
     <w:name w:val="heading 3"/>
-    <w:basedOn w:val="Standaard"/>
-    <w:next w:val="Standaard"/>
-    <w:link w:val="Kop3Char"/>
+    <w:basedOn w:val="Normal"/>
+    <w:next w:val="Normal"/>
+    <w:link w:val="Heading3Char"/>
     <w:uiPriority w:val="9"/>
     <w:semiHidden/>
     <w:unhideWhenUsed/>
@@ -2030,11 +2006,11 @@
       <w:szCs w:val="28"/>
     </w:rPr>
   </w:style>
-  <w:style w:type="paragraph" w:styleId="Kop4">
+  <w:style w:type="paragraph" w:styleId="Heading4">
     <w:name w:val="heading 4"/>
-    <w:basedOn w:val="Standaard"/>
-    <w:next w:val="Standaard"/>
-    <w:link w:val="Kop4Char"/>
+    <w:basedOn w:val="Normal"/>
+    <w:next w:val="Normal"/>
+    <w:link w:val="Heading4Char"/>
     <w:uiPriority w:val="9"/>
     <w:semiHidden/>
     <w:unhideWhenUsed/>
@@ -2053,11 +2029,11 @@
       <w:color w:val="0F4761" w:themeColor="accent1" w:themeShade="BF"/>
     </w:rPr>
   </w:style>
-  <w:style w:type="paragraph" w:styleId="Kop5">
+  <w:style w:type="paragraph" w:styleId="Heading5">
     <w:name w:val="heading 5"/>
-    <w:basedOn w:val="Standaard"/>
-    <w:next w:val="Standaard"/>
-    <w:link w:val="Kop5Char"/>
+    <w:basedOn w:val="Normal"/>
+    <w:next w:val="Normal"/>
+    <w:link w:val="Heading5Char"/>
     <w:uiPriority w:val="9"/>
     <w:semiHidden/>
     <w:unhideWhenUsed/>
@@ -2074,11 +2050,11 @@
       <w:color w:val="0F4761" w:themeColor="accent1" w:themeShade="BF"/>
     </w:rPr>
   </w:style>
-  <w:style w:type="paragraph" w:styleId="Kop6">
+  <w:style w:type="paragraph" w:styleId="Heading6">
     <w:name w:val="heading 6"/>
-    <w:basedOn w:val="Standaard"/>
-    <w:next w:val="Standaard"/>
-    <w:link w:val="Kop6Char"/>
+    <w:basedOn w:val="Normal"/>
+    <w:next w:val="Normal"/>
+    <w:link w:val="Heading6Char"/>
     <w:uiPriority w:val="9"/>
     <w:semiHidden/>
     <w:unhideWhenUsed/>
@@ -2097,11 +2073,11 @@
       <w:color w:val="595959" w:themeColor="text1" w:themeTint="A6"/>
     </w:rPr>
   </w:style>
-  <w:style w:type="paragraph" w:styleId="Kop7">
+  <w:style w:type="paragraph" w:styleId="Heading7">
     <w:name w:val="heading 7"/>
-    <w:basedOn w:val="Standaard"/>
-    <w:next w:val="Standaard"/>
-    <w:link w:val="Kop7Char"/>
+    <w:basedOn w:val="Normal"/>
+    <w:next w:val="Normal"/>
+    <w:link w:val="Heading7Char"/>
     <w:uiPriority w:val="9"/>
     <w:semiHidden/>
     <w:unhideWhenUsed/>
@@ -2118,11 +2094,11 @@
       <w:color w:val="595959" w:themeColor="text1" w:themeTint="A6"/>
     </w:rPr>
   </w:style>
-  <w:style w:type="paragraph" w:styleId="Kop8">
+  <w:style w:type="paragraph" w:styleId="Heading8">
     <w:name w:val="heading 8"/>
-    <w:basedOn w:val="Standaard"/>
-    <w:next w:val="Standaard"/>
-    <w:link w:val="Kop8Char"/>
+    <w:basedOn w:val="Normal"/>
+    <w:next w:val="Normal"/>
+    <w:link w:val="Heading8Char"/>
     <w:uiPriority w:val="9"/>
     <w:semiHidden/>
     <w:unhideWhenUsed/>
@@ -2141,11 +2117,11 @@
       <w:color w:val="272727" w:themeColor="text1" w:themeTint="D8"/>
     </w:rPr>
   </w:style>
-  <w:style w:type="paragraph" w:styleId="Kop9">
+  <w:style w:type="paragraph" w:styleId="Heading9">
     <w:name w:val="heading 9"/>
-    <w:basedOn w:val="Standaard"/>
-    <w:next w:val="Standaard"/>
-    <w:link w:val="Kop9Char"/>
+    <w:basedOn w:val="Normal"/>
+    <w:next w:val="Normal"/>
+    <w:link w:val="Heading9Char"/>
     <w:uiPriority w:val="9"/>
     <w:semiHidden/>
     <w:unhideWhenUsed/>
@@ -2162,12 +2138,13 @@
       <w:color w:val="272727" w:themeColor="text1" w:themeTint="D8"/>
     </w:rPr>
   </w:style>
-  <w:style w:type="character" w:default="1" w:styleId="Standaardalinea-lettertype">
+  <w:style w:type="character" w:default="1" w:styleId="DefaultParagraphFont">
     <w:name w:val="Default Paragraph Font"/>
     <w:uiPriority w:val="1"/>
+    <w:semiHidden/>
     <w:unhideWhenUsed/>
   </w:style>
-  <w:style w:type="table" w:default="1" w:styleId="Standaardtabel">
+  <w:style w:type="table" w:default="1" w:styleId="TableNormal">
     <w:name w:val="Normal Table"/>
     <w:uiPriority w:val="99"/>
     <w:semiHidden/>
@@ -2182,16 +2159,16 @@
       </w:tblCellMar>
     </w:tblPr>
   </w:style>
-  <w:style w:type="numbering" w:default="1" w:styleId="Geenlijst">
+  <w:style w:type="numbering" w:default="1" w:styleId="NoList">
     <w:name w:val="No List"/>
     <w:uiPriority w:val="99"/>
     <w:semiHidden/>
     <w:unhideWhenUsed/>
   </w:style>
-  <w:style w:type="character" w:customStyle="1" w:styleId="Kop1Char">
-    <w:name w:val="Kop 1 Char"/>
-    <w:basedOn w:val="Standaardalinea-lettertype"/>
-    <w:link w:val="Kop1"/>
+  <w:style w:type="character" w:customStyle="1" w:styleId="Heading1Char">
+    <w:name w:val="Heading 1 Char"/>
+    <w:basedOn w:val="DefaultParagraphFont"/>
+    <w:link w:val="Heading1"/>
     <w:uiPriority w:val="9"/>
     <w:rsid w:val="00E0680E"/>
     <w:rPr>
@@ -2201,10 +2178,10 @@
       <w:szCs w:val="40"/>
     </w:rPr>
   </w:style>
-  <w:style w:type="character" w:customStyle="1" w:styleId="Kop2Char">
-    <w:name w:val="Kop 2 Char"/>
-    <w:basedOn w:val="Standaardalinea-lettertype"/>
-    <w:link w:val="Kop2"/>
+  <w:style w:type="character" w:customStyle="1" w:styleId="Heading2Char">
+    <w:name w:val="Heading 2 Char"/>
+    <w:basedOn w:val="DefaultParagraphFont"/>
+    <w:link w:val="Heading2"/>
     <w:uiPriority w:val="9"/>
     <w:semiHidden/>
     <w:rsid w:val="00E0680E"/>
@@ -2215,10 +2192,10 @@
       <w:szCs w:val="32"/>
     </w:rPr>
   </w:style>
-  <w:style w:type="character" w:customStyle="1" w:styleId="Kop3Char">
-    <w:name w:val="Kop 3 Char"/>
-    <w:basedOn w:val="Standaardalinea-lettertype"/>
-    <w:link w:val="Kop3"/>
+  <w:style w:type="character" w:customStyle="1" w:styleId="Heading3Char">
+    <w:name w:val="Heading 3 Char"/>
+    <w:basedOn w:val="DefaultParagraphFont"/>
+    <w:link w:val="Heading3"/>
     <w:uiPriority w:val="9"/>
     <w:semiHidden/>
     <w:rsid w:val="00E0680E"/>
@@ -2229,10 +2206,10 @@
       <w:szCs w:val="28"/>
     </w:rPr>
   </w:style>
-  <w:style w:type="character" w:customStyle="1" w:styleId="Kop4Char">
-    <w:name w:val="Kop 4 Char"/>
-    <w:basedOn w:val="Standaardalinea-lettertype"/>
-    <w:link w:val="Kop4"/>
+  <w:style w:type="character" w:customStyle="1" w:styleId="Heading4Char">
+    <w:name w:val="Heading 4 Char"/>
+    <w:basedOn w:val="DefaultParagraphFont"/>
+    <w:link w:val="Heading4"/>
     <w:uiPriority w:val="9"/>
     <w:semiHidden/>
     <w:rsid w:val="00E0680E"/>
@@ -2243,10 +2220,10 @@
       <w:color w:val="0F4761" w:themeColor="accent1" w:themeShade="BF"/>
     </w:rPr>
   </w:style>
-  <w:style w:type="character" w:customStyle="1" w:styleId="Kop5Char">
-    <w:name w:val="Kop 5 Char"/>
-    <w:basedOn w:val="Standaardalinea-lettertype"/>
-    <w:link w:val="Kop5"/>
+  <w:style w:type="character" w:customStyle="1" w:styleId="Heading5Char">
+    <w:name w:val="Heading 5 Char"/>
+    <w:basedOn w:val="DefaultParagraphFont"/>
+    <w:link w:val="Heading5"/>
     <w:uiPriority w:val="9"/>
     <w:semiHidden/>
     <w:rsid w:val="00E0680E"/>
@@ -2255,10 +2232,10 @@
       <w:color w:val="0F4761" w:themeColor="accent1" w:themeShade="BF"/>
     </w:rPr>
   </w:style>
-  <w:style w:type="character" w:customStyle="1" w:styleId="Kop6Char">
-    <w:name w:val="Kop 6 Char"/>
-    <w:basedOn w:val="Standaardalinea-lettertype"/>
-    <w:link w:val="Kop6"/>
+  <w:style w:type="character" w:customStyle="1" w:styleId="Heading6Char">
+    <w:name w:val="Heading 6 Char"/>
+    <w:basedOn w:val="DefaultParagraphFont"/>
+    <w:link w:val="Heading6"/>
     <w:uiPriority w:val="9"/>
     <w:semiHidden/>
     <w:rsid w:val="00E0680E"/>
@@ -2269,10 +2246,10 @@
       <w:color w:val="595959" w:themeColor="text1" w:themeTint="A6"/>
     </w:rPr>
   </w:style>
-  <w:style w:type="character" w:customStyle="1" w:styleId="Kop7Char">
-    <w:name w:val="Kop 7 Char"/>
-    <w:basedOn w:val="Standaardalinea-lettertype"/>
-    <w:link w:val="Kop7"/>
+  <w:style w:type="character" w:customStyle="1" w:styleId="Heading7Char">
+    <w:name w:val="Heading 7 Char"/>
+    <w:basedOn w:val="DefaultParagraphFont"/>
+    <w:link w:val="Heading7"/>
     <w:uiPriority w:val="9"/>
     <w:semiHidden/>
     <w:rsid w:val="00E0680E"/>
@@ -2281,10 +2258,10 @@
       <w:color w:val="595959" w:themeColor="text1" w:themeTint="A6"/>
     </w:rPr>
   </w:style>
-  <w:style w:type="character" w:customStyle="1" w:styleId="Kop8Char">
-    <w:name w:val="Kop 8 Char"/>
-    <w:basedOn w:val="Standaardalinea-lettertype"/>
-    <w:link w:val="Kop8"/>
+  <w:style w:type="character" w:customStyle="1" w:styleId="Heading8Char">
+    <w:name w:val="Heading 8 Char"/>
+    <w:basedOn w:val="DefaultParagraphFont"/>
+    <w:link w:val="Heading8"/>
     <w:uiPriority w:val="9"/>
     <w:semiHidden/>
     <w:rsid w:val="00E0680E"/>
@@ -2295,10 +2272,10 @@
       <w:color w:val="272727" w:themeColor="text1" w:themeTint="D8"/>
     </w:rPr>
   </w:style>
-  <w:style w:type="character" w:customStyle="1" w:styleId="Kop9Char">
-    <w:name w:val="Kop 9 Char"/>
-    <w:basedOn w:val="Standaardalinea-lettertype"/>
-    <w:link w:val="Kop9"/>
+  <w:style w:type="character" w:customStyle="1" w:styleId="Heading9Char">
+    <w:name w:val="Heading 9 Char"/>
+    <w:basedOn w:val="DefaultParagraphFont"/>
+    <w:link w:val="Heading9"/>
     <w:uiPriority w:val="9"/>
     <w:semiHidden/>
     <w:rsid w:val="00E0680E"/>
@@ -2307,11 +2284,11 @@
       <w:color w:val="272727" w:themeColor="text1" w:themeTint="D8"/>
     </w:rPr>
   </w:style>
-  <w:style w:type="paragraph" w:styleId="Titel">
+  <w:style w:type="paragraph" w:styleId="Title">
     <w:name w:val="Title"/>
-    <w:basedOn w:val="Standaard"/>
-    <w:next w:val="Standaard"/>
-    <w:link w:val="TitelChar"/>
+    <w:basedOn w:val="Normal"/>
+    <w:next w:val="Normal"/>
+    <w:link w:val="TitleChar"/>
     <w:uiPriority w:val="10"/>
     <w:qFormat/>
     <w:rsid w:val="00E0680E"/>
@@ -2327,10 +2304,10 @@
       <w:szCs w:val="56"/>
     </w:rPr>
   </w:style>
-  <w:style w:type="character" w:customStyle="1" w:styleId="TitelChar">
-    <w:name w:val="Titel Char"/>
-    <w:basedOn w:val="Standaardalinea-lettertype"/>
-    <w:link w:val="Titel"/>
+  <w:style w:type="character" w:customStyle="1" w:styleId="TitleChar">
+    <w:name w:val="Title Char"/>
+    <w:basedOn w:val="DefaultParagraphFont"/>
+    <w:link w:val="Title"/>
     <w:uiPriority w:val="10"/>
     <w:rsid w:val="00E0680E"/>
     <w:rPr>
@@ -2341,11 +2318,11 @@
       <w:szCs w:val="56"/>
     </w:rPr>
   </w:style>
-  <w:style w:type="paragraph" w:styleId="Ondertitel">
+  <w:style w:type="paragraph" w:styleId="Subtitle">
     <w:name w:val="Subtitle"/>
-    <w:basedOn w:val="Standaard"/>
-    <w:next w:val="Standaard"/>
-    <w:link w:val="OndertitelChar"/>
+    <w:basedOn w:val="Normal"/>
+    <w:next w:val="Normal"/>
+    <w:link w:val="SubtitleChar"/>
     <w:uiPriority w:val="11"/>
     <w:qFormat/>
     <w:rsid w:val="00E0680E"/>
@@ -2362,10 +2339,10 @@
       <w:szCs w:val="28"/>
     </w:rPr>
   </w:style>
-  <w:style w:type="character" w:customStyle="1" w:styleId="OndertitelChar">
-    <w:name w:val="Ondertitel Char"/>
-    <w:basedOn w:val="Standaardalinea-lettertype"/>
-    <w:link w:val="Ondertitel"/>
+  <w:style w:type="character" w:customStyle="1" w:styleId="SubtitleChar">
+    <w:name w:val="Subtitle Char"/>
+    <w:basedOn w:val="DefaultParagraphFont"/>
+    <w:link w:val="Subtitle"/>
     <w:uiPriority w:val="11"/>
     <w:rsid w:val="00E0680E"/>
     <w:rPr>
@@ -2376,11 +2353,11 @@
       <w:szCs w:val="28"/>
     </w:rPr>
   </w:style>
-  <w:style w:type="paragraph" w:styleId="Citaat">
+  <w:style w:type="paragraph" w:styleId="Quote">
     <w:name w:val="Quote"/>
-    <w:basedOn w:val="Standaard"/>
-    <w:next w:val="Standaard"/>
-    <w:link w:val="CitaatChar"/>
+    <w:basedOn w:val="Normal"/>
+    <w:next w:val="Normal"/>
+    <w:link w:val="QuoteChar"/>
     <w:uiPriority w:val="29"/>
     <w:qFormat/>
     <w:rsid w:val="00E0680E"/>
@@ -2394,10 +2371,10 @@
       <w:color w:val="404040" w:themeColor="text1" w:themeTint="BF"/>
     </w:rPr>
   </w:style>
-  <w:style w:type="character" w:customStyle="1" w:styleId="CitaatChar">
-    <w:name w:val="Citaat Char"/>
-    <w:basedOn w:val="Standaardalinea-lettertype"/>
-    <w:link w:val="Citaat"/>
+  <w:style w:type="character" w:customStyle="1" w:styleId="QuoteChar">
+    <w:name w:val="Quote Char"/>
+    <w:basedOn w:val="DefaultParagraphFont"/>
+    <w:link w:val="Quote"/>
     <w:uiPriority w:val="29"/>
     <w:rsid w:val="00E0680E"/>
     <w:rPr>
@@ -2406,9 +2383,9 @@
       <w:color w:val="404040" w:themeColor="text1" w:themeTint="BF"/>
     </w:rPr>
   </w:style>
-  <w:style w:type="paragraph" w:styleId="Lijstalinea">
+  <w:style w:type="paragraph" w:styleId="ListParagraph">
     <w:name w:val="List Paragraph"/>
-    <w:basedOn w:val="Standaard"/>
+    <w:basedOn w:val="Normal"/>
     <w:uiPriority w:val="34"/>
     <w:qFormat/>
     <w:rsid w:val="00E0680E"/>
@@ -2417,9 +2394,9 @@
       <w:contextualSpacing/>
     </w:pPr>
   </w:style>
-  <w:style w:type="character" w:styleId="Intensievebenadrukking">
+  <w:style w:type="character" w:styleId="IntenseEmphasis">
     <w:name w:val="Intense Emphasis"/>
-    <w:basedOn w:val="Standaardalinea-lettertype"/>
+    <w:basedOn w:val="DefaultParagraphFont"/>
     <w:uiPriority w:val="21"/>
     <w:qFormat/>
     <w:rsid w:val="00E0680E"/>
@@ -2429,11 +2406,11 @@
       <w:color w:val="0F4761" w:themeColor="accent1" w:themeShade="BF"/>
     </w:rPr>
   </w:style>
-  <w:style w:type="paragraph" w:styleId="Duidelijkcitaat">
+  <w:style w:type="paragraph" w:styleId="IntenseQuote">
     <w:name w:val="Intense Quote"/>
-    <w:basedOn w:val="Standaard"/>
-    <w:next w:val="Standaard"/>
-    <w:link w:val="DuidelijkcitaatChar"/>
+    <w:basedOn w:val="Normal"/>
+    <w:next w:val="Normal"/>
+    <w:link w:val="IntenseQuoteChar"/>
     <w:uiPriority w:val="30"/>
     <w:qFormat/>
     <w:rsid w:val="00E0680E"/>
@@ -2452,10 +2429,10 @@
       <w:color w:val="0F4761" w:themeColor="accent1" w:themeShade="BF"/>
     </w:rPr>
   </w:style>
-  <w:style w:type="character" w:customStyle="1" w:styleId="DuidelijkcitaatChar">
-    <w:name w:val="Duidelijk citaat Char"/>
-    <w:basedOn w:val="Standaardalinea-lettertype"/>
-    <w:link w:val="Duidelijkcitaat"/>
+  <w:style w:type="character" w:customStyle="1" w:styleId="IntenseQuoteChar">
+    <w:name w:val="Intense Quote Char"/>
+    <w:basedOn w:val="DefaultParagraphFont"/>
+    <w:link w:val="IntenseQuote"/>
     <w:uiPriority w:val="30"/>
     <w:rsid w:val="00E0680E"/>
     <w:rPr>
@@ -2464,9 +2441,9 @@
       <w:color w:val="0F4761" w:themeColor="accent1" w:themeShade="BF"/>
     </w:rPr>
   </w:style>
-  <w:style w:type="character" w:styleId="Intensieveverwijzing">
+  <w:style w:type="character" w:styleId="IntenseReference">
     <w:name w:val="Intense Reference"/>
-    <w:basedOn w:val="Standaardalinea-lettertype"/>
+    <w:basedOn w:val="DefaultParagraphFont"/>
     <w:uiPriority w:val="32"/>
     <w:qFormat/>
     <w:rsid w:val="00E0680E"/>

</xml_diff>